<commit_message>
modified stock_indicators file to update Volatility to rolling 21 and not account for annual normilization
</commit_message>
<xml_diff>
--- a/Resources/Outline.docx
+++ b/Resources/Outline.docx
@@ -30,26 +30,42 @@
           <w:ilvl w:val="0"/>
           <w:numId w:val="1"/>
         </w:numPr>
-      </w:pPr>
-      <w:r>
+        <w:rPr>
+          <w:highlight w:val="yellow"/>
+        </w:rPr>
+      </w:pPr>
+      <w:r>
+        <w:rPr>
+          <w:highlight w:val="yellow"/>
+        </w:rPr>
         <w:t>We will collect stock data using the </w:t>
       </w:r>
       <w:r>
         <w:rPr>
           <w:b/>
           <w:bCs/>
+          <w:highlight w:val="yellow"/>
         </w:rPr>
         <w:t>Yahoo Finance API</w:t>
       </w:r>
       <w:r>
+        <w:rPr>
+          <w:highlight w:val="yellow"/>
+        </w:rPr>
         <w:t> with the </w:t>
       </w:r>
       <w:proofErr w:type="spellStart"/>
       <w:r>
+        <w:rPr>
+          <w:highlight w:val="yellow"/>
+        </w:rPr>
         <w:t>yfinance</w:t>
       </w:r>
       <w:proofErr w:type="spellEnd"/>
       <w:r>
+        <w:rPr>
+          <w:highlight w:val="yellow"/>
+        </w:rPr>
         <w:t> library.</w:t>
       </w:r>
     </w:p>
@@ -59,8 +75,14 @@
           <w:ilvl w:val="0"/>
           <w:numId w:val="1"/>
         </w:numPr>
-      </w:pPr>
-      <w:r>
+        <w:rPr>
+          <w:highlight w:val="yellow"/>
+        </w:rPr>
+      </w:pPr>
+      <w:r>
+        <w:rPr>
+          <w:highlight w:val="yellow"/>
+        </w:rPr>
         <w:t>Focus on daily data for a set universe of stocks (Example: S&amp;P 500 or small-cap stocks).</w:t>
       </w:r>
     </w:p>
@@ -70,11 +92,15 @@
           <w:ilvl w:val="0"/>
           <w:numId w:val="2"/>
         </w:numPr>
+        <w:rPr>
+          <w:highlight w:val="yellow"/>
+        </w:rPr>
       </w:pPr>
       <w:r>
         <w:rPr>
           <w:b/>
           <w:bCs/>
+          <w:highlight w:val="yellow"/>
         </w:rPr>
         <w:t>Notes: Column Details</w:t>
       </w:r>
@@ -85,31 +111,50 @@
           <w:ilvl w:val="1"/>
           <w:numId w:val="2"/>
         </w:numPr>
+        <w:rPr>
+          <w:highlight w:val="yellow"/>
+        </w:rPr>
       </w:pPr>
       <w:r>
         <w:rPr>
           <w:b/>
           <w:bCs/>
+          <w:highlight w:val="yellow"/>
         </w:rPr>
         <w:t>Data returned after setting </w:t>
       </w:r>
       <w:r>
+        <w:rPr>
+          <w:highlight w:val="yellow"/>
+        </w:rPr>
         <w:t>tickers </w:t>
       </w:r>
       <w:proofErr w:type="spellStart"/>
       <w:r>
+        <w:rPr>
+          <w:highlight w:val="yellow"/>
+        </w:rPr>
         <w:t>start_date</w:t>
       </w:r>
       <w:proofErr w:type="spellEnd"/>
       <w:r>
+        <w:rPr>
+          <w:highlight w:val="yellow"/>
+        </w:rPr>
         <w:t> and </w:t>
       </w:r>
       <w:proofErr w:type="spellStart"/>
       <w:r>
+        <w:rPr>
+          <w:highlight w:val="yellow"/>
+        </w:rPr>
         <w:t>end_date</w:t>
       </w:r>
       <w:proofErr w:type="spellEnd"/>
       <w:r>
+        <w:rPr>
+          <w:highlight w:val="yellow"/>
+        </w:rPr>
         <w:t> will include the following columns…</w:t>
       </w:r>
     </w:p>
@@ -119,15 +164,22 @@
           <w:ilvl w:val="2"/>
           <w:numId w:val="2"/>
         </w:numPr>
+        <w:rPr>
+          <w:highlight w:val="yellow"/>
+        </w:rPr>
       </w:pPr>
       <w:r>
         <w:rPr>
           <w:b/>
           <w:bCs/>
+          <w:highlight w:val="yellow"/>
         </w:rPr>
         <w:t>Adj Close (Adjusted Close)</w:t>
       </w:r>
       <w:r>
+        <w:rPr>
+          <w:highlight w:val="yellow"/>
+        </w:rPr>
         <w:t>: The closing price adjusted for corporate actions like stock splits and dividends. It’s the most accurate reflection of the stock’s value for historical analysis.</w:t>
       </w:r>
     </w:p>
@@ -137,15 +189,22 @@
           <w:ilvl w:val="2"/>
           <w:numId w:val="2"/>
         </w:numPr>
+        <w:rPr>
+          <w:highlight w:val="yellow"/>
+        </w:rPr>
       </w:pPr>
       <w:r>
         <w:rPr>
           <w:b/>
           <w:bCs/>
+          <w:highlight w:val="yellow"/>
         </w:rPr>
         <w:t>Close</w:t>
       </w:r>
       <w:r>
+        <w:rPr>
+          <w:highlight w:val="yellow"/>
+        </w:rPr>
         <w:t>: The price of the stock at the end of the trading day. This does not account for any adjustments, unlike Adj Close.</w:t>
       </w:r>
     </w:p>
@@ -155,15 +214,22 @@
           <w:ilvl w:val="2"/>
           <w:numId w:val="2"/>
         </w:numPr>
+        <w:rPr>
+          <w:highlight w:val="yellow"/>
+        </w:rPr>
       </w:pPr>
       <w:r>
         <w:rPr>
           <w:b/>
           <w:bCs/>
+          <w:highlight w:val="yellow"/>
         </w:rPr>
         <w:t>High</w:t>
       </w:r>
       <w:r>
+        <w:rPr>
+          <w:highlight w:val="yellow"/>
+        </w:rPr>
         <w:t>: The highest price the stock reached during the trading day.</w:t>
       </w:r>
     </w:p>
@@ -173,15 +239,22 @@
           <w:ilvl w:val="2"/>
           <w:numId w:val="2"/>
         </w:numPr>
+        <w:rPr>
+          <w:highlight w:val="yellow"/>
+        </w:rPr>
       </w:pPr>
       <w:r>
         <w:rPr>
           <w:b/>
           <w:bCs/>
+          <w:highlight w:val="yellow"/>
         </w:rPr>
         <w:t>Low</w:t>
       </w:r>
       <w:r>
+        <w:rPr>
+          <w:highlight w:val="yellow"/>
+        </w:rPr>
         <w:t>: The lowest price the stock reached during the trading day.</w:t>
       </w:r>
     </w:p>
@@ -191,15 +264,22 @@
           <w:ilvl w:val="2"/>
           <w:numId w:val="2"/>
         </w:numPr>
+        <w:rPr>
+          <w:highlight w:val="yellow"/>
+        </w:rPr>
       </w:pPr>
       <w:r>
         <w:rPr>
           <w:b/>
           <w:bCs/>
+          <w:highlight w:val="yellow"/>
         </w:rPr>
         <w:t>Open</w:t>
       </w:r>
       <w:r>
+        <w:rPr>
+          <w:highlight w:val="yellow"/>
+        </w:rPr>
         <w:t>: The price at which the stock began trading at the start of the day.</w:t>
       </w:r>
     </w:p>
@@ -209,15 +289,22 @@
           <w:ilvl w:val="2"/>
           <w:numId w:val="2"/>
         </w:numPr>
+        <w:rPr>
+          <w:highlight w:val="yellow"/>
+        </w:rPr>
       </w:pPr>
       <w:r>
         <w:rPr>
           <w:b/>
           <w:bCs/>
+          <w:highlight w:val="yellow"/>
         </w:rPr>
         <w:t>Volume</w:t>
       </w:r>
       <w:r>
+        <w:rPr>
+          <w:highlight w:val="yellow"/>
+        </w:rPr>
         <w:t>: The total number of shares traded during the day. It gives insight into the level of activity or interest in the stock. </w:t>
       </w:r>
     </w:p>
@@ -474,15 +561,22 @@
           <w:ilvl w:val="0"/>
           <w:numId w:val="6"/>
         </w:numPr>
+        <w:rPr>
+          <w:highlight w:val="yellow"/>
+        </w:rPr>
       </w:pPr>
       <w:r>
         <w:rPr>
           <w:b/>
           <w:bCs/>
+          <w:highlight w:val="yellow"/>
         </w:rPr>
         <w:t>Volatility</w:t>
       </w:r>
       <w:r>
+        <w:rPr>
+          <w:highlight w:val="yellow"/>
+        </w:rPr>
         <w:t>:</w:t>
       </w:r>
     </w:p>
@@ -492,15 +586,22 @@
           <w:ilvl w:val="0"/>
           <w:numId w:val="7"/>
         </w:numPr>
+        <w:rPr>
+          <w:highlight w:val="yellow"/>
+        </w:rPr>
       </w:pPr>
       <w:r>
         <w:rPr>
           <w:b/>
           <w:bCs/>
+          <w:highlight w:val="yellow"/>
         </w:rPr>
         <w:t>Why</w:t>
       </w:r>
       <w:r>
+        <w:rPr>
+          <w:highlight w:val="yellow"/>
+        </w:rPr>
         <w:t>: Volatility measures the rate at which a stock’s price increases or decreases for a given set of returns. It helps gauge the risk of the stock.</w:t>
       </w:r>
     </w:p>
@@ -510,15 +611,22 @@
           <w:ilvl w:val="0"/>
           <w:numId w:val="7"/>
         </w:numPr>
+        <w:rPr>
+          <w:highlight w:val="yellow"/>
+        </w:rPr>
       </w:pPr>
       <w:r>
         <w:rPr>
           <w:b/>
           <w:bCs/>
+          <w:highlight w:val="yellow"/>
         </w:rPr>
         <w:t>How</w:t>
       </w:r>
       <w:r>
+        <w:rPr>
+          <w:highlight w:val="yellow"/>
+        </w:rPr>
         <w:t>: Calculate the percentage change of the stock prices.</w:t>
       </w:r>
     </w:p>
@@ -528,23 +636,36 @@
           <w:ilvl w:val="0"/>
           <w:numId w:val="8"/>
         </w:numPr>
+        <w:rPr>
+          <w:highlight w:val="yellow"/>
+        </w:rPr>
       </w:pPr>
       <w:r>
         <w:rPr>
           <w:b/>
           <w:bCs/>
+          <w:highlight w:val="yellow"/>
         </w:rPr>
         <w:t>Handling missing/infinite values</w:t>
       </w:r>
       <w:r>
+        <w:rPr>
+          <w:highlight w:val="yellow"/>
+        </w:rPr>
         <w:t>: Replace any inf values with </w:t>
       </w:r>
       <w:proofErr w:type="spellStart"/>
       <w:r>
+        <w:rPr>
+          <w:highlight w:val="yellow"/>
+        </w:rPr>
         <w:t>NaN</w:t>
       </w:r>
       <w:proofErr w:type="spellEnd"/>
       <w:r>
+        <w:rPr>
+          <w:highlight w:val="yellow"/>
+        </w:rPr>
         <w:t> and fill missing values forward and backward to align data.</w:t>
       </w:r>
     </w:p>
@@ -554,15 +675,22 @@
           <w:ilvl w:val="0"/>
           <w:numId w:val="9"/>
         </w:numPr>
+        <w:rPr>
+          <w:highlight w:val="yellow"/>
+        </w:rPr>
       </w:pPr>
       <w:r>
         <w:rPr>
           <w:b/>
           <w:bCs/>
+          <w:highlight w:val="yellow"/>
         </w:rPr>
         <w:t>RSI (Relative Strength Index)</w:t>
       </w:r>
       <w:r>
+        <w:rPr>
+          <w:highlight w:val="yellow"/>
+        </w:rPr>
         <w:t>:</w:t>
       </w:r>
     </w:p>
@@ -572,15 +700,22 @@
           <w:ilvl w:val="0"/>
           <w:numId w:val="10"/>
         </w:numPr>
+        <w:rPr>
+          <w:highlight w:val="yellow"/>
+        </w:rPr>
       </w:pPr>
       <w:r>
         <w:rPr>
           <w:b/>
           <w:bCs/>
+          <w:highlight w:val="yellow"/>
         </w:rPr>
         <w:t>Why</w:t>
       </w:r>
       <w:r>
+        <w:rPr>
+          <w:highlight w:val="yellow"/>
+        </w:rPr>
         <w:t>: RSI measures the speed and change of price movements, helping to identify overbought or oversold conditions.</w:t>
       </w:r>
     </w:p>
@@ -590,15 +725,22 @@
           <w:ilvl w:val="0"/>
           <w:numId w:val="11"/>
         </w:numPr>
+        <w:rPr>
+          <w:highlight w:val="yellow"/>
+        </w:rPr>
       </w:pPr>
       <w:r>
         <w:rPr>
           <w:b/>
           <w:bCs/>
+          <w:highlight w:val="yellow"/>
         </w:rPr>
         <w:t>How</w:t>
       </w:r>
       <w:r>
+        <w:rPr>
+          <w:highlight w:val="yellow"/>
+        </w:rPr>
         <w:t>: Apply an RSI calculation function to the data.</w:t>
       </w:r>
     </w:p>
@@ -608,15 +750,22 @@
           <w:ilvl w:val="0"/>
           <w:numId w:val="12"/>
         </w:numPr>
+        <w:rPr>
+          <w:highlight w:val="yellow"/>
+        </w:rPr>
       </w:pPr>
       <w:r>
         <w:rPr>
           <w:b/>
           <w:bCs/>
+          <w:highlight w:val="yellow"/>
         </w:rPr>
         <w:t>SMA (Simple Moving Averages)</w:t>
       </w:r>
       <w:r>
+        <w:rPr>
+          <w:highlight w:val="yellow"/>
+        </w:rPr>
         <w:t>:</w:t>
       </w:r>
     </w:p>
@@ -626,15 +775,22 @@
           <w:ilvl w:val="0"/>
           <w:numId w:val="13"/>
         </w:numPr>
+        <w:rPr>
+          <w:highlight w:val="yellow"/>
+        </w:rPr>
       </w:pPr>
       <w:r>
         <w:rPr>
           <w:b/>
           <w:bCs/>
+          <w:highlight w:val="yellow"/>
         </w:rPr>
         <w:t>Why</w:t>
       </w:r>
       <w:r>
+        <w:rPr>
+          <w:highlight w:val="yellow"/>
+        </w:rPr>
         <w:t>: SMAs help smooth out price data to identify trends over specific periods (50, 100, 200 days).</w:t>
       </w:r>
     </w:p>
@@ -644,15 +800,22 @@
           <w:ilvl w:val="0"/>
           <w:numId w:val="14"/>
         </w:numPr>
+        <w:rPr>
+          <w:highlight w:val="yellow"/>
+        </w:rPr>
       </w:pPr>
       <w:r>
         <w:rPr>
           <w:b/>
           <w:bCs/>
+          <w:highlight w:val="yellow"/>
         </w:rPr>
         <w:t>How</w:t>
       </w:r>
       <w:r>
+        <w:rPr>
+          <w:highlight w:val="yellow"/>
+        </w:rPr>
         <w:t>: Compute the rolling averages for the respective time windows.</w:t>
       </w:r>
     </w:p>
@@ -662,15 +825,22 @@
           <w:ilvl w:val="0"/>
           <w:numId w:val="15"/>
         </w:numPr>
+        <w:rPr>
+          <w:highlight w:val="yellow"/>
+        </w:rPr>
       </w:pPr>
       <w:r>
         <w:rPr>
           <w:b/>
           <w:bCs/>
+          <w:highlight w:val="yellow"/>
         </w:rPr>
         <w:t>Bollinger Bands</w:t>
       </w:r>
       <w:r>
+        <w:rPr>
+          <w:highlight w:val="yellow"/>
+        </w:rPr>
         <w:t>:</w:t>
       </w:r>
     </w:p>
@@ -680,15 +850,22 @@
           <w:ilvl w:val="0"/>
           <w:numId w:val="16"/>
         </w:numPr>
+        <w:rPr>
+          <w:highlight w:val="yellow"/>
+        </w:rPr>
       </w:pPr>
       <w:r>
         <w:rPr>
           <w:b/>
           <w:bCs/>
+          <w:highlight w:val="yellow"/>
         </w:rPr>
         <w:t>Why</w:t>
       </w:r>
       <w:r>
+        <w:rPr>
+          <w:highlight w:val="yellow"/>
+        </w:rPr>
         <w:t>: Bollinger Bands are used to measure the high and low of price volatility in relation to moving averages, helping to identify overbought and oversold conditions.</w:t>
       </w:r>
     </w:p>
@@ -698,15 +875,22 @@
           <w:ilvl w:val="0"/>
           <w:numId w:val="17"/>
         </w:numPr>
+        <w:rPr>
+          <w:highlight w:val="yellow"/>
+        </w:rPr>
       </w:pPr>
       <w:r>
         <w:rPr>
           <w:b/>
           <w:bCs/>
+          <w:highlight w:val="yellow"/>
         </w:rPr>
         <w:t>How</w:t>
       </w:r>
       <w:r>
+        <w:rPr>
+          <w:highlight w:val="yellow"/>
+        </w:rPr>
         <w:t>: Use a predefined function to calculate the upper and lower Bollinger Bands.</w:t>
       </w:r>
     </w:p>
@@ -716,15 +900,22 @@
           <w:ilvl w:val="0"/>
           <w:numId w:val="18"/>
         </w:numPr>
+        <w:rPr>
+          <w:highlight w:val="yellow"/>
+        </w:rPr>
       </w:pPr>
       <w:r>
         <w:rPr>
           <w:b/>
           <w:bCs/>
+          <w:highlight w:val="yellow"/>
         </w:rPr>
         <w:t>Support and Resistance</w:t>
       </w:r>
       <w:r>
+        <w:rPr>
+          <w:highlight w:val="yellow"/>
+        </w:rPr>
         <w:t>:</w:t>
       </w:r>
     </w:p>
@@ -734,16 +925,23 @@
           <w:ilvl w:val="0"/>
           <w:numId w:val="19"/>
         </w:numPr>
+        <w:rPr>
+          <w:highlight w:val="yellow"/>
+        </w:rPr>
       </w:pPr>
       <w:r>
         <w:rPr>
           <w:b/>
           <w:bCs/>
+          <w:highlight w:val="yellow"/>
         </w:rPr>
         <w:lastRenderedPageBreak/>
         <w:t>Why</w:t>
       </w:r>
       <w:r>
+        <w:rPr>
+          <w:highlight w:val="yellow"/>
+        </w:rPr>
         <w:t>: These levels indicate where the price tends to find support as it falls or resistance as it rises, important for predicting price reversals.</w:t>
       </w:r>
     </w:p>
@@ -753,39 +951,38 @@
           <w:ilvl w:val="0"/>
           <w:numId w:val="20"/>
         </w:numPr>
+        <w:rPr>
+          <w:highlight w:val="yellow"/>
+        </w:rPr>
       </w:pPr>
       <w:r>
         <w:rPr>
           <w:b/>
           <w:bCs/>
+          <w:highlight w:val="yellow"/>
         </w:rPr>
         <w:t>How</w:t>
       </w:r>
       <w:r>
+        <w:rPr>
+          <w:highlight w:val="yellow"/>
+        </w:rPr>
         <w:t>: Use rolling windows to find the minimum (support) and maximum (resistance) prices over a 50-day period.</w:t>
       </w:r>
     </w:p>
     <w:p>
+      <w:pPr>
+        <w:rPr>
+          <w:highlight w:val="yellow"/>
+        </w:rPr>
+      </w:pPr>
       <w:r>
         <w:rPr>
           <w:b/>
           <w:bCs/>
-        </w:rPr>
-        <w:t>Target y (</w:t>
-      </w:r>
-      <w:r>
-        <w:rPr>
-          <w:b/>
-          <w:bCs/>
-        </w:rPr>
-        <w:t>Action signals</w:t>
-      </w:r>
-      <w:r>
-        <w:rPr>
-          <w:b/>
-          <w:bCs/>
-        </w:rPr>
-        <w:t>):</w:t>
+          <w:highlight w:val="yellow"/>
+        </w:rPr>
+        <w:t>Target y (Action signals):</w:t>
       </w:r>
     </w:p>
     <w:p>
@@ -794,21 +991,34 @@
           <w:ilvl w:val="0"/>
           <w:numId w:val="21"/>
         </w:numPr>
+        <w:rPr>
+          <w:highlight w:val="yellow"/>
+        </w:rPr>
       </w:pPr>
       <w:r>
         <w:rPr>
           <w:b/>
           <w:bCs/>
+          <w:highlight w:val="yellow"/>
         </w:rPr>
         <w:t>Why</w:t>
       </w:r>
       <w:r>
+        <w:rPr>
+          <w:highlight w:val="yellow"/>
+        </w:rPr>
         <w:t xml:space="preserve">: The model needs a target variable to learn from. In this case, we aim to predict whether the stock will move up </w:t>
       </w:r>
       <w:r>
+        <w:rPr>
+          <w:highlight w:val="yellow"/>
+        </w:rPr>
         <w:t>or down and based on that either buy, sell, short, or hold our position</w:t>
       </w:r>
       <w:r>
+        <w:rPr>
+          <w:highlight w:val="yellow"/>
+        </w:rPr>
         <w:t>.</w:t>
       </w:r>
     </w:p>
@@ -818,15 +1028,22 @@
           <w:ilvl w:val="0"/>
           <w:numId w:val="21"/>
         </w:numPr>
+        <w:rPr>
+          <w:highlight w:val="yellow"/>
+        </w:rPr>
       </w:pPr>
       <w:r>
         <w:rPr>
           <w:b/>
           <w:bCs/>
+          <w:highlight w:val="yellow"/>
         </w:rPr>
         <w:t>How</w:t>
       </w:r>
       <w:r>
+        <w:rPr>
+          <w:highlight w:val="yellow"/>
+        </w:rPr>
         <w:t>:</w:t>
       </w:r>
     </w:p>
@@ -836,27 +1053,48 @@
           <w:ilvl w:val="0"/>
           <w:numId w:val="22"/>
         </w:numPr>
-      </w:pPr>
-      <w:r>
+        <w:rPr>
+          <w:highlight w:val="yellow"/>
+        </w:rPr>
+      </w:pPr>
+      <w:r>
+        <w:rPr>
+          <w:highlight w:val="yellow"/>
+        </w:rPr>
         <w:t>Generate a binary target variable: If the stock’s closing price for the next period is higher than the current period’s, the target will be </w:t>
       </w:r>
       <w:r>
+        <w:rPr>
+          <w:highlight w:val="yellow"/>
+        </w:rPr>
         <w:t xml:space="preserve">1 buy or if already </w:t>
       </w:r>
       <w:proofErr w:type="gramStart"/>
       <w:r>
+        <w:rPr>
+          <w:highlight w:val="yellow"/>
+        </w:rPr>
         <w:t>bought  2</w:t>
       </w:r>
       <w:proofErr w:type="gramEnd"/>
       <w:r>
+        <w:rPr>
+          <w:highlight w:val="yellow"/>
+        </w:rPr>
         <w:t xml:space="preserve"> hold.  If the predicted price is lower we will 3 </w:t>
       </w:r>
       <w:proofErr w:type="gramStart"/>
       <w:r>
+        <w:rPr>
+          <w:highlight w:val="yellow"/>
+        </w:rPr>
         <w:t>sell,  4</w:t>
       </w:r>
       <w:proofErr w:type="gramEnd"/>
       <w:r>
+        <w:rPr>
+          <w:highlight w:val="yellow"/>
+        </w:rPr>
         <w:t xml:space="preserve"> short the market</w:t>
       </w:r>
     </w:p>
@@ -866,8 +1104,14 @@
           <w:ilvl w:val="0"/>
           <w:numId w:val="23"/>
         </w:numPr>
-      </w:pPr>
-      <w:r>
+        <w:rPr>
+          <w:highlight w:val="yellow"/>
+        </w:rPr>
+      </w:pPr>
+      <w:r>
+        <w:rPr>
+          <w:highlight w:val="yellow"/>
+        </w:rPr>
         <w:t>This approach simplifies the prediction task to a classification problem, focusing on the direction of movement rather than the exact price. </w:t>
       </w:r>
     </w:p>
@@ -6447,6 +6691,7 @@
   <w:style w:type="character" w:default="1" w:styleId="DefaultParagraphFont">
     <w:name w:val="Default Paragraph Font"/>
     <w:uiPriority w:val="1"/>
+    <w:semiHidden/>
     <w:unhideWhenUsed/>
   </w:style>
   <w:style w:type="table" w:default="1" w:styleId="TableNormal">

</xml_diff>